<commit_message>
moved from issues folder
</commit_message>
<xml_diff>
--- a/++Templated Entries/LAURA ONLY ACCESS COMPLETED/ISSUES/Vidas secas- Templated KJ.docx
+++ b/++Templated Entries/LAURA ONLY ACCESS COMPLETED/ISSUES/Vidas secas- Templated KJ.docx
@@ -323,9 +323,6 @@
       <w:tr>
         <w:sdt>
           <w:sdtPr>
-            <w:rPr>
-              <w:b/>
-            </w:rPr>
             <w:alias w:val="Article headword"/>
             <w:tag w:val="articleHeadword"/>
             <w:id w:val="-361440020"/>
@@ -352,30 +349,18 @@
                 </w:pPr>
                 <w:proofErr w:type="spellStart"/>
                 <w:r>
-                  <w:rPr>
-                    <w:b/>
-                  </w:rPr>
                   <w:t>Vidas</w:t>
                 </w:r>
                 <w:proofErr w:type="spellEnd"/>
                 <w:r>
-                  <w:rPr>
-                    <w:b/>
-                  </w:rPr>
                   <w:t xml:space="preserve"> </w:t>
                 </w:r>
                 <w:proofErr w:type="spellStart"/>
                 <w:r>
-                  <w:rPr>
-                    <w:b/>
-                  </w:rPr>
                   <w:t>secas</w:t>
                 </w:r>
                 <w:proofErr w:type="spellEnd"/>
                 <w:r>
-                  <w:rPr>
-                    <w:b/>
-                  </w:rPr>
                   <w:t xml:space="preserve"> [Barren Lives] (1963)</w:t>
                 </w:r>
               </w:p>
@@ -892,12 +877,7 @@
                   <w:t>coup d'état</w:t>
                 </w:r>
                 <w:r>
-                  <w:t xml:space="preserve"> of 1964 and the establishment of the military dictatorship in Brazil, it became one of the most representative films of Latin American cinem</w:t>
-                </w:r>
-                <w:bookmarkStart w:id="0" w:name="_GoBack"/>
-                <w:bookmarkEnd w:id="0"/>
-                <w:r>
-                  <w:t>a of the period. The film won the OCIC (International Catholic Organisation for Cinema) prize at Cannes Film Festival in 1964.</w:t>
+                  <w:t xml:space="preserve"> of 1964 and the establishment of the military dictatorship in Brazil, it became one of the most representative films of Latin American cinema of the period. The film won the OCIC (International Catholic Organisation for Cinema) prize at Cannes Film Festival in 1964.</w:t>
                 </w:r>
               </w:p>
             </w:tc>
@@ -3265,7 +3245,7 @@
     <w:charset w:val="4E"/>
     <w:family w:val="auto"/>
     <w:pitch w:val="variable"/>
-    <w:sig w:usb0="E00002FF" w:usb1="6AC7FDFB" w:usb2="00000012" w:usb3="00000000" w:csb0="0002009F" w:csb1="00000000"/>
+    <w:sig w:usb0="00000001" w:usb1="08070000" w:usb2="00000010" w:usb3="00000000" w:csb0="00020000" w:csb1="00000000"/>
   </w:font>
   <w:font w:name="Lucida Grande">
     <w:panose1 w:val="020B0600040502020204"/>
@@ -4053,7 +4033,7 @@
   <a:extraClrSchemeLst/>
   <a:extLst>
     <a:ext uri="{05A4C25C-085E-4340-85A3-A5531E510DB2}">
-      <thm15:themeFamily xmlns:thm15="http://schemas.microsoft.com/office/thememl/2012/main" xmlns="" name="Office Theme" id="{62F939B6-93AF-4DB8-9C6B-D6C7DFDC589F}" vid="{4A3C46E8-61CC-4603-A589-7422A47A8E4A}"/>
+      <thm15:themeFamily xmlns="" xmlns:thm15="http://schemas.microsoft.com/office/thememl/2012/main" name="Office Theme" id="{62F939B6-93AF-4DB8-9C6B-D6C7DFDC589F}" vid="{4A3C46E8-61CC-4603-A589-7422A47A8E4A}"/>
     </a:ext>
   </a:extLst>
 </a:theme>
@@ -4283,7 +4263,7 @@
 </file>
 
 <file path=customXml/itemProps1.xml><?xml version="1.0" encoding="utf-8"?>
-<ds:datastoreItem xmlns:ds="http://schemas.openxmlformats.org/officeDocument/2006/customXml" ds:itemID="{1A547C9E-E8A1-FA49-97E3-2028F975E797}">
+<ds:datastoreItem xmlns:ds="http://schemas.openxmlformats.org/officeDocument/2006/customXml" ds:itemID="{4FE2E444-22BE-6149-9B42-01E795233641}">
   <ds:schemaRefs>
     <ds:schemaRef ds:uri="http://schemas.openxmlformats.org/officeDocument/2006/bibliography"/>
   </ds:schemaRefs>

</xml_diff>